<commit_message>
#1368: Case contacts import
</commit_message>
<xml_diff>
--- a/sormas-ui/src/main/resources/SORMAS_Infrastructure_Import_Guide.docx
+++ b/sormas-ui/src/main/resources/SORMAS_Infrastructure_Import_Guide.docx
@@ -760,7 +760,21 @@
           <w:color w:val="000000" w:themeColor="text1"/>
           <w:lang w:val="en-US"/>
         </w:rPr>
-        <w:t>One of the required columns has been left empty. You will need to provide a value for that column for every case you want to import.</w:t>
+        <w:t xml:space="preserve">One of the required columns has been left empty. You will need to provide a value for that column for every </w:t>
+      </w:r>
+      <w:r>
+        <w:rPr>
+          <w:color w:val="000000" w:themeColor="text1"/>
+          <w:lang w:val="en-US"/>
+        </w:rPr>
+        <w:t>infrastructure</w:t>
+      </w:r>
+      <w:r>
+        <w:rPr>
+          <w:color w:val="000000" w:themeColor="text1"/>
+          <w:lang w:val="en-US"/>
+        </w:rPr>
+        <w:t xml:space="preserve"> you want to import.</w:t>
       </w:r>
     </w:p>
     <w:p>
@@ -960,23 +974,7 @@
           <w:color w:val="000000" w:themeColor="text1"/>
           <w:lang w:val="en-US"/>
         </w:rPr>
-        <w:t xml:space="preserve">, only names that are contained within the SORMAS database are supported. Please make sure that your spelling matches the database entry in SORMAS, </w:t>
-      </w:r>
-      <w:proofErr w:type="gramStart"/>
-      <w:r>
-        <w:rPr>
-          <w:color w:val="000000" w:themeColor="text1"/>
-          <w:lang w:val="en-US"/>
-        </w:rPr>
-        <w:t>and also</w:t>
-      </w:r>
-      <w:proofErr w:type="gramEnd"/>
-      <w:r>
-        <w:rPr>
-          <w:color w:val="000000" w:themeColor="text1"/>
-          <w:lang w:val="en-US"/>
-        </w:rPr>
-        <w:t xml:space="preserve"> make sure that you don’t enter a district that is not part of the region you entered (the same applies to communities and</w:t>
+        <w:t>, only names that are contained within the SORMAS database are supported. Please make sure that your spelling matches the database entry in SORMAS, and also make sure that you don’t enter a district that is not part of the region you entered (the same applies to communities and</w:t>
       </w:r>
       <w:r>
         <w:rPr>
@@ -1082,12 +1080,21 @@
         </w:rPr>
         <w:t xml:space="preserve">the </w:t>
       </w:r>
-      <w:r>
-        <w:rPr>
-          <w:color w:val="000000" w:themeColor="text1"/>
-          <w:lang w:val="en-US"/>
-        </w:rPr>
-        <w:t>cases</w:t>
+      <w:bookmarkStart w:id="0" w:name="_GoBack"/>
+      <w:r>
+        <w:rPr>
+          <w:color w:val="000000" w:themeColor="text1"/>
+          <w:lang w:val="en-US"/>
+        </w:rPr>
+        <w:t>case</w:t>
+      </w:r>
+      <w:bookmarkEnd w:id="0"/>
+      <w:r>
+        <w:rPr>
+          <w:color w:val="000000" w:themeColor="text1"/>
+          <w:lang w:val="en-US"/>
+        </w:rPr>
+        <w:t>s</w:t>
       </w:r>
       <w:r>
         <w:rPr>
@@ -1354,8 +1361,6 @@
         </w:rPr>
         <w:t>infrastructure data</w:t>
       </w:r>
-      <w:bookmarkStart w:id="0" w:name="_GoBack"/>
-      <w:bookmarkEnd w:id="0"/>
       <w:r>
         <w:rPr>
           <w:lang w:val="en-US"/>
@@ -2823,7 +2828,7 @@
 </file>
 
 <file path=customXml/itemProps1.xml><?xml version="1.0" encoding="utf-8"?>
-<ds:datastoreItem xmlns:ds="http://schemas.openxmlformats.org/officeDocument/2006/customXml" ds:itemID="{854E7B8A-2170-45D1-A7A9-282434C38EC4}">
+<ds:datastoreItem xmlns:ds="http://schemas.openxmlformats.org/officeDocument/2006/customXml" ds:itemID="{98DB3148-67C8-485C-86D7-0C5919CF5847}">
   <ds:schemaRefs>
     <ds:schemaRef ds:uri="http://schemas.openxmlformats.org/officeDocument/2006/bibliography"/>
   </ds:schemaRefs>

</xml_diff>

<commit_message>
#2114 - Extended import guide
</commit_message>
<xml_diff>
--- a/sormas-ui/src/main/resources/SORMAS_Infrastructure_Import_Guide.docx
+++ b/sormas-ui/src/main/resources/SORMAS_Infrastructure_Import_Guide.docx
@@ -1,6 +1,6 @@
 
 <file path=word/document.xml><?xml version="1.0" encoding="utf-8"?>
-<w:document xmlns:wpc="http://schemas.microsoft.com/office/word/2010/wordprocessingCanvas" xmlns:cx="http://schemas.microsoft.com/office/drawing/2014/chartex" xmlns:cx1="http://schemas.microsoft.com/office/drawing/2015/9/8/chartex" xmlns:cx2="http://schemas.microsoft.com/office/drawing/2015/10/21/chartex" xmlns:cx3="http://schemas.microsoft.com/office/drawing/2016/5/9/chartex" xmlns:cx4="http://schemas.microsoft.com/office/drawing/2016/5/10/chartex" xmlns:cx5="http://schemas.microsoft.com/office/drawing/2016/5/11/chartex" xmlns:cx6="http://schemas.microsoft.com/office/drawing/2016/5/12/chartex" xmlns:cx7="http://schemas.microsoft.com/office/drawing/2016/5/13/chartex" xmlns:cx8="http://schemas.microsoft.com/office/drawing/2016/5/14/chartex" xmlns:mc="http://schemas.openxmlformats.org/markup-compatibility/2006" xmlns:aink="http://schemas.microsoft.com/office/drawing/2016/ink" xmlns:am3d="http://schemas.microsoft.com/office/drawing/2017/model3d" xmlns:o="urn:schemas-microsoft-com:office:office" xmlns:r="http://schemas.openxmlformats.org/officeDocument/2006/relationships" xmlns:m="http://schemas.openxmlformats.org/officeDocument/2006/math" xmlns:v="urn:schemas-microsoft-com:vml" xmlns:wp14="http://schemas.microsoft.com/office/word/2010/wordprocessingDrawing" xmlns:wp="http://schemas.openxmlformats.org/drawingml/2006/wordprocessingDrawing" xmlns:w10="urn:schemas-microsoft-com:office:word" xmlns:w="http://schemas.openxmlformats.org/wordprocessingml/2006/main" xmlns:w14="http://schemas.microsoft.com/office/word/2010/wordml" xmlns:w15="http://schemas.microsoft.com/office/word/2012/wordml" xmlns:w16cid="http://schemas.microsoft.com/office/word/2016/wordml/cid" xmlns:w16se="http://schemas.microsoft.com/office/word/2015/wordml/symex" xmlns:wpg="http://schemas.microsoft.com/office/word/2010/wordprocessingGroup" xmlns:wpi="http://schemas.microsoft.com/office/word/2010/wordprocessingInk" xmlns:wne="http://schemas.microsoft.com/office/word/2006/wordml" xmlns:wps="http://schemas.microsoft.com/office/word/2010/wordprocessingShape" mc:Ignorable="w14 w15 w16se w16cid wp14">
+<w:document xmlns:wpc="http://schemas.microsoft.com/office/word/2010/wordprocessingCanvas" xmlns:cx="http://schemas.microsoft.com/office/drawing/2014/chartex" xmlns:cx1="http://schemas.microsoft.com/office/drawing/2015/9/8/chartex" xmlns:cx2="http://schemas.microsoft.com/office/drawing/2015/10/21/chartex" xmlns:cx3="http://schemas.microsoft.com/office/drawing/2016/5/9/chartex" xmlns:cx4="http://schemas.microsoft.com/office/drawing/2016/5/10/chartex" xmlns:cx5="http://schemas.microsoft.com/office/drawing/2016/5/11/chartex" xmlns:cx6="http://schemas.microsoft.com/office/drawing/2016/5/12/chartex" xmlns:cx7="http://schemas.microsoft.com/office/drawing/2016/5/13/chartex" xmlns:cx8="http://schemas.microsoft.com/office/drawing/2016/5/14/chartex" xmlns:mc="http://schemas.openxmlformats.org/markup-compatibility/2006" xmlns:aink="http://schemas.microsoft.com/office/drawing/2016/ink" xmlns:am3d="http://schemas.microsoft.com/office/drawing/2017/model3d" xmlns:o="urn:schemas-microsoft-com:office:office" xmlns:r="http://schemas.openxmlformats.org/officeDocument/2006/relationships" xmlns:m="http://schemas.openxmlformats.org/officeDocument/2006/math" xmlns:v="urn:schemas-microsoft-com:vml" xmlns:wp14="http://schemas.microsoft.com/office/word/2010/wordprocessingDrawing" xmlns:wp="http://schemas.openxmlformats.org/drawingml/2006/wordprocessingDrawing" xmlns:w10="urn:schemas-microsoft-com:office:word" xmlns:w="http://schemas.openxmlformats.org/wordprocessingml/2006/main" xmlns:w14="http://schemas.microsoft.com/office/word/2010/wordml" xmlns:w15="http://schemas.microsoft.com/office/word/2012/wordml" xmlns:w16cex="http://schemas.microsoft.com/office/word/2018/wordml/cex" xmlns:w16cid="http://schemas.microsoft.com/office/word/2016/wordml/cid" xmlns:w16="http://schemas.microsoft.com/office/word/2018/wordml" xmlns:w16se="http://schemas.microsoft.com/office/word/2015/wordml/symex" xmlns:wpg="http://schemas.microsoft.com/office/word/2010/wordprocessingGroup" xmlns:wpi="http://schemas.microsoft.com/office/word/2010/wordprocessingInk" xmlns:wne="http://schemas.microsoft.com/office/word/2006/wordml" xmlns:wps="http://schemas.microsoft.com/office/word/2010/wordprocessingShape" mc:Ignorable="w14 w15 w16se w16cid w16 w16cex wp14">
   <w:body>
     <w:p>
       <w:pPr>
@@ -183,21 +183,7 @@
         <w:rPr>
           <w:lang w:val="en-US"/>
         </w:rPr>
-        <w:t>. If you have a file with an .</w:t>
-      </w:r>
-      <w:proofErr w:type="spellStart"/>
-      <w:r>
-        <w:rPr>
-          <w:lang w:val="en-US"/>
-        </w:rPr>
-        <w:t>xls</w:t>
-      </w:r>
-      <w:proofErr w:type="spellEnd"/>
-      <w:r>
-        <w:rPr>
-          <w:lang w:val="en-US"/>
-        </w:rPr>
-        <w:t xml:space="preserve"> or .xlsx extension, please make sure to save it as a .csv before you try to import it into SORMAS.</w:t>
+        <w:t>. If you have a file with an .xls or .xlsx extension, please make sure to save it as a .csv before you try to import it into SORMAS.</w:t>
       </w:r>
     </w:p>
     <w:p>
@@ -378,6 +364,71 @@
         </w:pBdr>
         <w:shd w:val="clear" w:color="auto" w:fill="FFCC00"/>
         <w:rPr>
+          <w:bCs/>
+          <w:lang w:val="en-US"/>
+        </w:rPr>
+      </w:pPr>
+      <w:r>
+        <w:rPr>
+          <w:b/>
+          <w:lang w:val="en-US"/>
+        </w:rPr>
+        <w:t>Important</w:t>
+      </w:r>
+      <w:r>
+        <w:rPr>
+          <w:b/>
+          <w:lang w:val="en-US"/>
+        </w:rPr>
+        <w:t>:</w:t>
+      </w:r>
+      <w:r>
+        <w:rPr>
+          <w:b/>
+          <w:lang w:val="en-US"/>
+        </w:rPr>
+        <w:t xml:space="preserve"> </w:t>
+      </w:r>
+      <w:r>
+        <w:rPr>
+          <w:lang w:val="en-US"/>
+        </w:rPr>
+        <w:t xml:space="preserve">When importing health facilities, please make sure to </w:t>
+      </w:r>
+      <w:r>
+        <w:rPr>
+          <w:b/>
+          <w:lang w:val="en-US"/>
+        </w:rPr>
+        <w:t xml:space="preserve">leave the type column empty </w:t>
+      </w:r>
+      <w:r>
+        <w:rPr>
+          <w:bCs/>
+          <w:lang w:val="en-US"/>
+        </w:rPr>
+        <w:t>unless you’re importing laboratories. All other facility types are currently not supported and will result in the facility being imported, but not shown in the list of facilities.</w:t>
+      </w:r>
+    </w:p>
+    <w:p>
+      <w:pPr>
+        <w:pStyle w:val="KeinLeerraum"/>
+        <w:rPr>
+          <w:sz w:val="2"/>
+          <w:lang w:val="en-US"/>
+        </w:rPr>
+      </w:pPr>
+    </w:p>
+    <w:p>
+      <w:pPr>
+        <w:pBdr>
+          <w:top w:val="single" w:sz="4" w:space="1" w:color="auto" w:shadow="1"/>
+          <w:left w:val="single" w:sz="4" w:space="4" w:color="auto" w:shadow="1"/>
+          <w:bottom w:val="single" w:sz="4" w:space="1" w:color="auto" w:shadow="1"/>
+          <w:right w:val="single" w:sz="4" w:space="4" w:color="auto" w:shadow="1"/>
+        </w:pBdr>
+        <w:shd w:val="clear" w:color="auto" w:fill="FFCC00"/>
+        <w:rPr>
           <w:color w:val="000000" w:themeColor="text1"/>
           <w:lang w:val="en-US"/>
         </w:rPr>
@@ -646,6 +697,7 @@
           <w:color w:val="000000" w:themeColor="text1"/>
           <w:lang w:val="en-US"/>
         </w:rPr>
+        <w:lastRenderedPageBreak/>
         <w:t>If the file you provided contains a column that SORMAS can’t read, you will now be notified. Please make the respective adjustments and upload the file again.</w:t>
       </w:r>
     </w:p>
@@ -697,15 +749,7 @@
           <w:color w:val="000000" w:themeColor="text1"/>
           <w:lang w:val="en-US"/>
         </w:rPr>
-        <w:t xml:space="preserve"> or, in case something went </w:t>
-      </w:r>
-      <w:r>
-        <w:rPr>
-          <w:color w:val="000000" w:themeColor="text1"/>
-          <w:lang w:val="en-US"/>
-        </w:rPr>
-        <w:lastRenderedPageBreak/>
-        <w:t>wrong, failure</w:t>
+        <w:t xml:space="preserve"> or, in case something went wrong, failure</w:t>
       </w:r>
       <w:r>
         <w:rPr>
@@ -801,39 +845,7 @@
           <w:color w:val="000000" w:themeColor="text1"/>
           <w:lang w:val="en-US"/>
         </w:rPr>
-        <w:t xml:space="preserve">The value in one of the columns is not compatible or not allowed with/for the data type expected (e.g. text in a column that expects a number or an </w:t>
-      </w:r>
-      <w:proofErr w:type="spellStart"/>
-      <w:r>
-        <w:rPr>
-          <w:color w:val="000000" w:themeColor="text1"/>
-          <w:lang w:val="en-US"/>
-        </w:rPr>
-        <w:t>enum</w:t>
-      </w:r>
-      <w:proofErr w:type="spellEnd"/>
-      <w:r>
-        <w:rPr>
-          <w:color w:val="000000" w:themeColor="text1"/>
-          <w:lang w:val="en-US"/>
-        </w:rPr>
-        <w:t xml:space="preserve"> value that is not part of the </w:t>
-      </w:r>
-      <w:proofErr w:type="spellStart"/>
-      <w:r>
-        <w:rPr>
-          <w:color w:val="000000" w:themeColor="text1"/>
-          <w:lang w:val="en-US"/>
-        </w:rPr>
-        <w:t>enum</w:t>
-      </w:r>
-      <w:proofErr w:type="spellEnd"/>
-      <w:r>
-        <w:rPr>
-          <w:color w:val="000000" w:themeColor="text1"/>
-          <w:lang w:val="en-US"/>
-        </w:rPr>
-        <w:t xml:space="preserve"> specification according to the Data Dictionary). You will need to replace that value with a compatible one.</w:t>
+        <w:t>The value in one of the columns is not compatible or not allowed with/for the data type expected (e.g. text in a column that expects a number or an enum value that is not part of the enum specification according to the Data Dictionary). You will need to replace that value with a compatible one.</w:t>
       </w:r>
     </w:p>
     <w:p>
@@ -1080,21 +1092,12 @@
         </w:rPr>
         <w:t xml:space="preserve">the </w:t>
       </w:r>
-      <w:bookmarkStart w:id="0" w:name="_GoBack"/>
-      <w:r>
-        <w:rPr>
-          <w:color w:val="000000" w:themeColor="text1"/>
-          <w:lang w:val="en-US"/>
-        </w:rPr>
-        <w:t>case</w:t>
-      </w:r>
-      <w:bookmarkEnd w:id="0"/>
-      <w:r>
-        <w:rPr>
-          <w:color w:val="000000" w:themeColor="text1"/>
-          <w:lang w:val="en-US"/>
-        </w:rPr>
-        <w:t>s</w:t>
+      <w:r>
+        <w:rPr>
+          <w:color w:val="000000" w:themeColor="text1"/>
+          <w:lang w:val="en-US"/>
+        </w:rPr>
+        <w:t>cases</w:t>
       </w:r>
       <w:r>
         <w:rPr>
@@ -1379,7 +1382,7 @@
 </file>
 
 <file path=word/numbering.xml><?xml version="1.0" encoding="utf-8"?>
-<w:numbering xmlns:wpc="http://schemas.microsoft.com/office/word/2010/wordprocessingCanvas" xmlns:cx="http://schemas.microsoft.com/office/drawing/2014/chartex" xmlns:cx1="http://schemas.microsoft.com/office/drawing/2015/9/8/chartex" xmlns:cx2="http://schemas.microsoft.com/office/drawing/2015/10/21/chartex" xmlns:cx3="http://schemas.microsoft.com/office/drawing/2016/5/9/chartex" xmlns:cx4="http://schemas.microsoft.com/office/drawing/2016/5/10/chartex" xmlns:cx5="http://schemas.microsoft.com/office/drawing/2016/5/11/chartex" xmlns:cx6="http://schemas.microsoft.com/office/drawing/2016/5/12/chartex" xmlns:cx7="http://schemas.microsoft.com/office/drawing/2016/5/13/chartex" xmlns:cx8="http://schemas.microsoft.com/office/drawing/2016/5/14/chartex" xmlns:mc="http://schemas.openxmlformats.org/markup-compatibility/2006" xmlns:aink="http://schemas.microsoft.com/office/drawing/2016/ink" xmlns:am3d="http://schemas.microsoft.com/office/drawing/2017/model3d" xmlns:o="urn:schemas-microsoft-com:office:office" xmlns:r="http://schemas.openxmlformats.org/officeDocument/2006/relationships" xmlns:m="http://schemas.openxmlformats.org/officeDocument/2006/math" xmlns:v="urn:schemas-microsoft-com:vml" xmlns:wp14="http://schemas.microsoft.com/office/word/2010/wordprocessingDrawing" xmlns:wp="http://schemas.openxmlformats.org/drawingml/2006/wordprocessingDrawing" xmlns:w10="urn:schemas-microsoft-com:office:word" xmlns:w="http://schemas.openxmlformats.org/wordprocessingml/2006/main" xmlns:w14="http://schemas.microsoft.com/office/word/2010/wordml" xmlns:w15="http://schemas.microsoft.com/office/word/2012/wordml" xmlns:w16cid="http://schemas.microsoft.com/office/word/2016/wordml/cid" xmlns:w16se="http://schemas.microsoft.com/office/word/2015/wordml/symex" xmlns:wpg="http://schemas.microsoft.com/office/word/2010/wordprocessingGroup" xmlns:wpi="http://schemas.microsoft.com/office/word/2010/wordprocessingInk" xmlns:wne="http://schemas.microsoft.com/office/word/2006/wordml" xmlns:wps="http://schemas.microsoft.com/office/word/2010/wordprocessingShape" mc:Ignorable="w14 w15 w16se w16cid wp14">
+<w:numbering xmlns:wpc="http://schemas.microsoft.com/office/word/2010/wordprocessingCanvas" xmlns:cx="http://schemas.microsoft.com/office/drawing/2014/chartex" xmlns:cx1="http://schemas.microsoft.com/office/drawing/2015/9/8/chartex" xmlns:cx2="http://schemas.microsoft.com/office/drawing/2015/10/21/chartex" xmlns:cx3="http://schemas.microsoft.com/office/drawing/2016/5/9/chartex" xmlns:cx4="http://schemas.microsoft.com/office/drawing/2016/5/10/chartex" xmlns:cx5="http://schemas.microsoft.com/office/drawing/2016/5/11/chartex" xmlns:cx6="http://schemas.microsoft.com/office/drawing/2016/5/12/chartex" xmlns:cx7="http://schemas.microsoft.com/office/drawing/2016/5/13/chartex" xmlns:cx8="http://schemas.microsoft.com/office/drawing/2016/5/14/chartex" xmlns:mc="http://schemas.openxmlformats.org/markup-compatibility/2006" xmlns:aink="http://schemas.microsoft.com/office/drawing/2016/ink" xmlns:am3d="http://schemas.microsoft.com/office/drawing/2017/model3d" xmlns:o="urn:schemas-microsoft-com:office:office" xmlns:r="http://schemas.openxmlformats.org/officeDocument/2006/relationships" xmlns:m="http://schemas.openxmlformats.org/officeDocument/2006/math" xmlns:v="urn:schemas-microsoft-com:vml" xmlns:wp14="http://schemas.microsoft.com/office/word/2010/wordprocessingDrawing" xmlns:wp="http://schemas.openxmlformats.org/drawingml/2006/wordprocessingDrawing" xmlns:w10="urn:schemas-microsoft-com:office:word" xmlns:w="http://schemas.openxmlformats.org/wordprocessingml/2006/main" xmlns:w14="http://schemas.microsoft.com/office/word/2010/wordml" xmlns:w15="http://schemas.microsoft.com/office/word/2012/wordml" xmlns:w16cex="http://schemas.microsoft.com/office/word/2018/wordml/cex" xmlns:w16cid="http://schemas.microsoft.com/office/word/2016/wordml/cid" xmlns:w16="http://schemas.microsoft.com/office/word/2018/wordml" xmlns:w16se="http://schemas.microsoft.com/office/word/2015/wordml/symex" xmlns:wpg="http://schemas.microsoft.com/office/word/2010/wordprocessingGroup" xmlns:wpi="http://schemas.microsoft.com/office/word/2010/wordprocessingInk" xmlns:wne="http://schemas.microsoft.com/office/word/2006/wordml" xmlns:wps="http://schemas.microsoft.com/office/word/2010/wordprocessingShape" mc:Ignorable="w14 w15 w16se w16cid w16 w16cex wp14">
   <w:abstractNum w:abstractNumId="0" w15:restartNumberingAfterBreak="0">
     <w:nsid w:val="0BD062A8"/>
     <w:multiLevelType w:val="hybridMultilevel"/>
@@ -2079,7 +2082,7 @@
 </file>
 
 <file path=word/styles.xml><?xml version="1.0" encoding="utf-8"?>
-<w:styles xmlns:mc="http://schemas.openxmlformats.org/markup-compatibility/2006" xmlns:r="http://schemas.openxmlformats.org/officeDocument/2006/relationships" xmlns:w="http://schemas.openxmlformats.org/wordprocessingml/2006/main" xmlns:w14="http://schemas.microsoft.com/office/word/2010/wordml" xmlns:w15="http://schemas.microsoft.com/office/word/2012/wordml" xmlns:w16cid="http://schemas.microsoft.com/office/word/2016/wordml/cid" xmlns:w16se="http://schemas.microsoft.com/office/word/2015/wordml/symex" mc:Ignorable="w14 w15 w16se w16cid">
+<w:styles xmlns:mc="http://schemas.openxmlformats.org/markup-compatibility/2006" xmlns:r="http://schemas.openxmlformats.org/officeDocument/2006/relationships" xmlns:w="http://schemas.openxmlformats.org/wordprocessingml/2006/main" xmlns:w14="http://schemas.microsoft.com/office/word/2010/wordml" xmlns:w15="http://schemas.microsoft.com/office/word/2012/wordml" xmlns:w16cex="http://schemas.microsoft.com/office/word/2018/wordml/cex" xmlns:w16cid="http://schemas.microsoft.com/office/word/2016/wordml/cid" xmlns:w16="http://schemas.microsoft.com/office/word/2018/wordml" xmlns:w16se="http://schemas.microsoft.com/office/word/2015/wordml/symex" mc:Ignorable="w14 w15 w16se w16cid w16 w16cex">
   <w:docDefaults>
     <w:rPrDefault>
       <w:rPr>
@@ -2828,7 +2831,7 @@
 </file>
 
 <file path=customXml/itemProps1.xml><?xml version="1.0" encoding="utf-8"?>
-<ds:datastoreItem xmlns:ds="http://schemas.openxmlformats.org/officeDocument/2006/customXml" ds:itemID="{98DB3148-67C8-485C-86D7-0C5919CF5847}">
+<ds:datastoreItem xmlns:ds="http://schemas.openxmlformats.org/officeDocument/2006/customXml" ds:itemID="{3C20EC40-4A86-4432-BDFC-09BB157AF7F0}">
   <ds:schemaRefs>
     <ds:schemaRef ds:uri="http://schemas.openxmlformats.org/officeDocument/2006/bibliography"/>
   </ds:schemaRefs>

</xml_diff>

<commit_message>
#1637: Consider the facility type during import
</commit_message>
<xml_diff>
--- a/sormas-ui/src/main/resources/SORMAS_Infrastructure_Import_Guide.docx
+++ b/sormas-ui/src/main/resources/SORMAS_Infrastructure_Import_Guide.docx
@@ -73,7 +73,19 @@
         <w:rPr>
           <w:lang w:val="en-US"/>
         </w:rPr>
-        <w:t>regions, districts, communities, health facilities, laboratories and points of entry</w:t>
+        <w:t>regions, districts, communities, facilities</w:t>
+      </w:r>
+      <w:r>
+        <w:rPr>
+          <w:lang w:val="en-US"/>
+        </w:rPr>
+        <w:t xml:space="preserve"> </w:t>
+      </w:r>
+      <w:r>
+        <w:rPr>
+          <w:lang w:val="en-US"/>
+        </w:rPr>
+        <w:t>and points of entry</w:t>
       </w:r>
       <w:r>
         <w:rPr>
@@ -356,6 +368,15 @@
     </w:p>
     <w:p>
       <w:pPr>
+        <w:pStyle w:val="KeinLeerraum"/>
+        <w:rPr>
+          <w:sz w:val="2"/>
+          <w:lang w:val="en-US"/>
+        </w:rPr>
+      </w:pPr>
+    </w:p>
+    <w:p>
+      <w:pPr>
         <w:pBdr>
           <w:top w:val="single" w:sz="4" w:space="1" w:color="auto" w:shadow="1"/>
           <w:left w:val="single" w:sz="4" w:space="4" w:color="auto" w:shadow="1"/>
@@ -364,71 +385,6 @@
         </w:pBdr>
         <w:shd w:val="clear" w:color="auto" w:fill="FFCC00"/>
         <w:rPr>
-          <w:bCs/>
-          <w:lang w:val="en-US"/>
-        </w:rPr>
-      </w:pPr>
-      <w:r>
-        <w:rPr>
-          <w:b/>
-          <w:lang w:val="en-US"/>
-        </w:rPr>
-        <w:t>Important</w:t>
-      </w:r>
-      <w:r>
-        <w:rPr>
-          <w:b/>
-          <w:lang w:val="en-US"/>
-        </w:rPr>
-        <w:t>:</w:t>
-      </w:r>
-      <w:r>
-        <w:rPr>
-          <w:b/>
-          <w:lang w:val="en-US"/>
-        </w:rPr>
-        <w:t xml:space="preserve"> </w:t>
-      </w:r>
-      <w:r>
-        <w:rPr>
-          <w:lang w:val="en-US"/>
-        </w:rPr>
-        <w:t xml:space="preserve">When importing health facilities, please make sure to </w:t>
-      </w:r>
-      <w:r>
-        <w:rPr>
-          <w:b/>
-          <w:lang w:val="en-US"/>
-        </w:rPr>
-        <w:t xml:space="preserve">leave the type column empty </w:t>
-      </w:r>
-      <w:r>
-        <w:rPr>
-          <w:bCs/>
-          <w:lang w:val="en-US"/>
-        </w:rPr>
-        <w:t>unless you’re importing laboratories. All other facility types are currently not supported and will result in the facility being imported, but not shown in the list of facilities.</w:t>
-      </w:r>
-    </w:p>
-    <w:p>
-      <w:pPr>
-        <w:pStyle w:val="KeinLeerraum"/>
-        <w:rPr>
-          <w:sz w:val="2"/>
-          <w:lang w:val="en-US"/>
-        </w:rPr>
-      </w:pPr>
-    </w:p>
-    <w:p>
-      <w:pPr>
-        <w:pBdr>
-          <w:top w:val="single" w:sz="4" w:space="1" w:color="auto" w:shadow="1"/>
-          <w:left w:val="single" w:sz="4" w:space="4" w:color="auto" w:shadow="1"/>
-          <w:bottom w:val="single" w:sz="4" w:space="1" w:color="auto" w:shadow="1"/>
-          <w:right w:val="single" w:sz="4" w:space="4" w:color="auto" w:shadow="1"/>
-        </w:pBdr>
-        <w:shd w:val="clear" w:color="auto" w:fill="FFCC00"/>
-        <w:rPr>
           <w:color w:val="000000" w:themeColor="text1"/>
           <w:lang w:val="en-US"/>
         </w:rPr>
@@ -697,59 +653,66 @@
           <w:color w:val="000000" w:themeColor="text1"/>
           <w:lang w:val="en-US"/>
         </w:rPr>
+        <w:t>If the file you provided contains a column that SORMAS can’t read, you will now be notified. Please make the respective adjustments and upload the file again.</w:t>
+      </w:r>
+    </w:p>
+    <w:p>
+      <w:pPr>
+        <w:shd w:val="clear" w:color="auto" w:fill="FFFFFF" w:themeFill="background1"/>
+        <w:rPr>
+          <w:color w:val="000000" w:themeColor="text1"/>
+          <w:lang w:val="en-US"/>
+        </w:rPr>
+      </w:pPr>
+      <w:r>
+        <w:rPr>
+          <w:color w:val="000000" w:themeColor="text1"/>
+          <w:lang w:val="en-US"/>
+        </w:rPr>
+        <w:t xml:space="preserve">If everything is alright and SORMAS can correctly read the file, the </w:t>
+      </w:r>
+      <w:r>
+        <w:rPr>
+          <w:color w:val="000000" w:themeColor="text1"/>
+          <w:lang w:val="en-US"/>
+        </w:rPr>
+        <w:t>data</w:t>
+      </w:r>
+      <w:r>
+        <w:rPr>
+          <w:color w:val="000000" w:themeColor="text1"/>
+          <w:lang w:val="en-US"/>
+        </w:rPr>
+        <w:t xml:space="preserve"> </w:t>
+      </w:r>
+      <w:r>
+        <w:rPr>
+          <w:color w:val="000000" w:themeColor="text1"/>
+          <w:lang w:val="en-US"/>
+        </w:rPr>
+        <w:t>is</w:t>
+      </w:r>
+      <w:r>
+        <w:rPr>
+          <w:color w:val="000000" w:themeColor="text1"/>
+          <w:lang w:val="en-US"/>
+        </w:rPr>
+        <w:t xml:space="preserve"> imported into the SORMAS database and you will receive a message notifying you about the success</w:t>
+      </w:r>
+      <w:r>
+        <w:rPr>
+          <w:color w:val="000000" w:themeColor="text1"/>
+          <w:lang w:val="en-US"/>
+        </w:rPr>
+        <w:t xml:space="preserve"> or, in case something went </w:t>
+      </w:r>
+      <w:r>
+        <w:rPr>
+          <w:color w:val="000000" w:themeColor="text1"/>
+          <w:lang w:val="en-US"/>
+        </w:rPr>
         <w:lastRenderedPageBreak/>
-        <w:t>If the file you provided contains a column that SORMAS can’t read, you will now be notified. Please make the respective adjustments and upload the file again.</w:t>
-      </w:r>
-    </w:p>
-    <w:p>
-      <w:pPr>
-        <w:shd w:val="clear" w:color="auto" w:fill="FFFFFF" w:themeFill="background1"/>
-        <w:rPr>
-          <w:color w:val="000000" w:themeColor="text1"/>
-          <w:lang w:val="en-US"/>
-        </w:rPr>
-      </w:pPr>
-      <w:r>
-        <w:rPr>
-          <w:color w:val="000000" w:themeColor="text1"/>
-          <w:lang w:val="en-US"/>
-        </w:rPr>
-        <w:t xml:space="preserve">If everything is alright and SORMAS can correctly read the file, the </w:t>
-      </w:r>
-      <w:r>
-        <w:rPr>
-          <w:color w:val="000000" w:themeColor="text1"/>
-          <w:lang w:val="en-US"/>
-        </w:rPr>
-        <w:t>data</w:t>
-      </w:r>
-      <w:r>
-        <w:rPr>
-          <w:color w:val="000000" w:themeColor="text1"/>
-          <w:lang w:val="en-US"/>
-        </w:rPr>
-        <w:t xml:space="preserve"> </w:t>
-      </w:r>
-      <w:r>
-        <w:rPr>
-          <w:color w:val="000000" w:themeColor="text1"/>
-          <w:lang w:val="en-US"/>
-        </w:rPr>
-        <w:t>is</w:t>
-      </w:r>
-      <w:r>
-        <w:rPr>
-          <w:color w:val="000000" w:themeColor="text1"/>
-          <w:lang w:val="en-US"/>
-        </w:rPr>
-        <w:t xml:space="preserve"> imported into the SORMAS database and you will receive a message notifying you about the success</w:t>
-      </w:r>
-      <w:r>
-        <w:rPr>
-          <w:color w:val="000000" w:themeColor="text1"/>
-          <w:lang w:val="en-US"/>
-        </w:rPr>
-        <w:t xml:space="preserve"> or, in case something went wrong, failure</w:t>
+        <w:t>wrong, failure</w:t>
       </w:r>
       <w:r>
         <w:rPr>
@@ -939,7 +902,7 @@
           <w:color w:val="000000" w:themeColor="text1"/>
           <w:lang w:val="en-US"/>
         </w:rPr>
-        <w:t>health</w:t>
+        <w:t>f</w:t>
       </w:r>
       <w:r>
         <w:rPr>
@@ -947,7 +910,15 @@
           <w:color w:val="000000" w:themeColor="text1"/>
           <w:lang w:val="en-US"/>
         </w:rPr>
-        <w:t xml:space="preserve"> </w:t>
+        <w:t>acility</w:t>
+      </w:r>
+      <w:r>
+        <w:rPr>
+          <w:bCs/>
+          <w:color w:val="000000" w:themeColor="text1"/>
+          <w:lang w:val="en-US"/>
+        </w:rPr>
+        <w:t xml:space="preserve"> or</w:t>
       </w:r>
       <w:r>
         <w:rPr>
@@ -955,30 +926,6 @@
           <w:color w:val="000000" w:themeColor="text1"/>
           <w:lang w:val="en-US"/>
         </w:rPr>
-        <w:t>f</w:t>
-      </w:r>
-      <w:r>
-        <w:rPr>
-          <w:b/>
-          <w:color w:val="000000" w:themeColor="text1"/>
-          <w:lang w:val="en-US"/>
-        </w:rPr>
-        <w:t>acility</w:t>
-      </w:r>
-      <w:r>
-        <w:rPr>
-          <w:bCs/>
-          <w:color w:val="000000" w:themeColor="text1"/>
-          <w:lang w:val="en-US"/>
-        </w:rPr>
-        <w:t xml:space="preserve"> or</w:t>
-      </w:r>
-      <w:r>
-        <w:rPr>
-          <w:b/>
-          <w:color w:val="000000" w:themeColor="text1"/>
-          <w:lang w:val="en-US"/>
-        </w:rPr>
         <w:t xml:space="preserve"> point of entry</w:t>
       </w:r>
       <w:r>
@@ -986,21 +933,7 @@
           <w:color w:val="000000" w:themeColor="text1"/>
           <w:lang w:val="en-US"/>
         </w:rPr>
-        <w:t>, only names that are contained within the SORMAS database are supported. Please make sure that your spelling matches the database entry in SORMAS, and also make sure that you don’t enter a district that is not part of the region you entered (the same applies to communities and</w:t>
-      </w:r>
-      <w:r>
-        <w:rPr>
-          <w:color w:val="000000" w:themeColor="text1"/>
-          <w:lang w:val="en-US"/>
-        </w:rPr>
-        <w:t xml:space="preserve"> health</w:t>
-      </w:r>
-      <w:r>
-        <w:rPr>
-          <w:color w:val="000000" w:themeColor="text1"/>
-          <w:lang w:val="en-US"/>
-        </w:rPr>
-        <w:t xml:space="preserve"> facilities). </w:t>
+        <w:t xml:space="preserve">, only names that are contained within the SORMAS database are supported. Please make sure that your spelling matches the database entry in SORMAS, and also make sure that you don’t enter a district that is not part of the region you entered (the same applies to communities and facilities). </w:t>
       </w:r>
     </w:p>
     <w:p>

</xml_diff>